<commit_message>
Updated monument 8-10 description
</commit_message>
<xml_diff>
--- a/Data/mapDescriptions/(8-10)NicheCultRooms/SamoWebsite_(8-10)NicheCultRooms_20220106.docx
+++ b/Data/mapDescriptions/(8-10)NicheCultRooms/SamoWebsite_(8-10)NicheCultRooms_20220106.docx
@@ -237,494 +237,6 @@
           <w:szCs w:val="24"/>
         </w:rPr>
       </w:pPr>
-    </w:p>
-    <w:p>
-      <w:pPr>
-        <w:rPr>
-          <w:rFonts w:ascii="Times New Roman" w:hAnsi="Times New Roman" w:cs="Times New Roman"/>
-          <w:b/>
-          <w:sz w:val="24"/>
-          <w:szCs w:val="24"/>
-          <w:lang w:val="en-US"/>
-        </w:rPr>
-      </w:pPr>
-      <w:r>
-        <w:rPr>
-          <w:rFonts w:ascii="Times New Roman" w:hAnsi="Times New Roman" w:cs="Times New Roman"/>
-          <w:b/>
-          <w:sz w:val="24"/>
-          <w:szCs w:val="24"/>
-          <w:lang w:val="en-US"/>
-        </w:rPr>
-        <w:t xml:space="preserve">Part: </w:t>
-      </w:r>
-      <w:r>
-        <w:rPr>
-          <w:rFonts w:ascii="Times New Roman" w:hAnsi="Times New Roman" w:cs="Times New Roman"/>
-          <w:b/>
-          <w:sz w:val="24"/>
-          <w:szCs w:val="24"/>
-          <w:lang w:val="en-US"/>
-        </w:rPr>
-        <w:t xml:space="preserve">(8) </w:t>
-      </w:r>
-      <w:r>
-        <w:rPr>
-          <w:rFonts w:ascii="Times New Roman" w:hAnsi="Times New Roman" w:cs="Times New Roman"/>
-          <w:b/>
-          <w:sz w:val="24"/>
-          <w:szCs w:val="24"/>
-          <w:lang w:val="en-US"/>
-        </w:rPr>
-        <w:t>Room</w:t>
-      </w:r>
-      <w:r>
-        <w:rPr>
-          <w:rFonts w:ascii="Times New Roman" w:hAnsi="Times New Roman" w:cs="Times New Roman"/>
-          <w:b/>
-          <w:sz w:val="24"/>
-          <w:szCs w:val="24"/>
-          <w:lang w:val="en-US"/>
-        </w:rPr>
-        <w:t xml:space="preserve"> B</w:t>
-      </w:r>
-      <w:r>
-        <w:rPr>
-          <w:rFonts w:ascii="Times New Roman" w:hAnsi="Times New Roman" w:cs="Times New Roman"/>
-          <w:b/>
-          <w:sz w:val="24"/>
-          <w:szCs w:val="24"/>
-          <w:lang w:val="en-US"/>
-        </w:rPr>
-        <w:t xml:space="preserve"> to East of Room </w:t>
-      </w:r>
-      <w:r>
-        <w:rPr>
-          <w:rFonts w:ascii="Times New Roman" w:hAnsi="Times New Roman" w:cs="Times New Roman"/>
-          <w:b/>
-          <w:sz w:val="24"/>
-          <w:szCs w:val="24"/>
-          <w:lang w:val="en-US"/>
-        </w:rPr>
-        <w:t>A</w:t>
-      </w:r>
-    </w:p>
-    <w:p>
-      <w:pPr>
-        <w:rPr>
-          <w:rFonts w:ascii="Times New Roman" w:hAnsi="Times New Roman" w:cs="Times New Roman"/>
-          <w:b/>
-          <w:sz w:val="24"/>
-          <w:szCs w:val="24"/>
-          <w:lang w:val="en-US"/>
-        </w:rPr>
-      </w:pPr>
-      <w:r>
-        <w:rPr>
-          <w:rFonts w:ascii="Times New Roman" w:hAnsi="Times New Roman" w:cs="Times New Roman"/>
-          <w:b/>
-          <w:sz w:val="24"/>
-          <w:szCs w:val="24"/>
-          <w:lang w:val="en-US"/>
-        </w:rPr>
-        <w:t xml:space="preserve">Date: </w:t>
-      </w:r>
-      <w:r>
-        <w:rPr>
-          <w:rFonts w:ascii="Times New Roman" w:hAnsi="Times New Roman" w:cs="Times New Roman"/>
-          <w:sz w:val="24"/>
-          <w:szCs w:val="24"/>
-          <w:lang w:val="en-US"/>
-        </w:rPr>
-        <w:t>2</w:t>
-      </w:r>
-      <w:r>
-        <w:rPr>
-          <w:rFonts w:ascii="Times New Roman" w:hAnsi="Times New Roman" w:cs="Times New Roman"/>
-          <w:sz w:val="24"/>
-          <w:szCs w:val="24"/>
-          <w:vertAlign w:val="superscript"/>
-          <w:lang w:val="en-US"/>
-        </w:rPr>
-        <w:t>nd</w:t>
-      </w:r>
-      <w:r>
-        <w:rPr>
-          <w:rFonts w:ascii="Times New Roman" w:hAnsi="Times New Roman" w:cs="Times New Roman"/>
-          <w:sz w:val="24"/>
-          <w:szCs w:val="24"/>
-          <w:lang w:val="en-US"/>
-        </w:rPr>
-        <w:t xml:space="preserve"> century B.C.</w:t>
-      </w:r>
-      <w:r>
-        <w:rPr>
-          <w:rFonts w:ascii="Times New Roman" w:hAnsi="Times New Roman" w:cs="Times New Roman"/>
-          <w:sz w:val="24"/>
-          <w:szCs w:val="24"/>
-          <w:lang w:val="en-US"/>
-        </w:rPr>
-        <w:t>E.</w:t>
-      </w:r>
-    </w:p>
-    <w:p>
-      <w:pPr>
-        <w:rPr>
-          <w:rFonts w:ascii="Times New Roman" w:hAnsi="Times New Roman" w:cs="Times New Roman"/>
-          <w:sz w:val="24"/>
-          <w:szCs w:val="24"/>
-          <w:lang w:val="en-US"/>
-        </w:rPr>
-      </w:pPr>
-      <w:r>
-        <w:rPr>
-          <w:rFonts w:ascii="Times New Roman" w:hAnsi="Times New Roman" w:cs="Times New Roman"/>
-          <w:sz w:val="24"/>
-          <w:szCs w:val="24"/>
-          <w:lang w:val="en-US"/>
-        </w:rPr>
-        <w:t xml:space="preserve">Material: </w:t>
-      </w:r>
-      <w:r>
-        <w:rPr>
-          <w:rFonts w:ascii="Times New Roman" w:hAnsi="Times New Roman" w:cs="Times New Roman"/>
-          <w:sz w:val="24"/>
-          <w:szCs w:val="24"/>
-          <w:lang w:val="en-US"/>
-        </w:rPr>
-        <w:t xml:space="preserve">Vuggy crystalline limestone </w:t>
-      </w:r>
-    </w:p>
-    <w:p>
-      <w:pPr>
-        <w:rPr>
-          <w:rFonts w:ascii="Times New Roman" w:hAnsi="Times New Roman" w:cs="Times New Roman"/>
-          <w:sz w:val="24"/>
-          <w:szCs w:val="24"/>
-          <w:lang w:val="en-US"/>
-        </w:rPr>
-      </w:pPr>
-    </w:p>
-    <w:p>
-      <w:pPr>
-        <w:rPr>
-          <w:rFonts w:ascii="Times New Roman" w:hAnsi="Times New Roman" w:cs="Times New Roman"/>
-          <w:sz w:val="24"/>
-          <w:szCs w:val="24"/>
-          <w:lang w:val="en-US"/>
-        </w:rPr>
-      </w:pPr>
-      <w:r>
-        <w:rPr>
-          <w:rFonts w:ascii="Times New Roman" w:hAnsi="Times New Roman" w:cs="Times New Roman"/>
-          <w:b/>
-          <w:bCs/>
-          <w:sz w:val="24"/>
-          <w:szCs w:val="24"/>
-          <w:lang w:val="en-US"/>
-        </w:rPr>
-        <w:t>Part: (9) Faux-Mycenaean Niche</w:t>
-      </w:r>
-    </w:p>
-    <w:p>
-      <w:pPr>
-        <w:rPr>
-          <w:rFonts w:ascii="Times New Roman" w:hAnsi="Times New Roman" w:cs="Times New Roman"/>
-          <w:sz w:val="24"/>
-          <w:szCs w:val="24"/>
-          <w:lang w:val="en-US" w:bidi="en-US"/>
-        </w:rPr>
-      </w:pPr>
-      <w:r>
-        <w:rPr>
-          <w:rFonts w:ascii="Times New Roman" w:hAnsi="Times New Roman" w:cs="Times New Roman"/>
-          <w:sz w:val="24"/>
-          <w:szCs w:val="24"/>
-          <w:lang w:val="en-US" w:bidi="en-US"/>
-        </w:rPr>
-        <w:t xml:space="preserve">Date: </w:t>
-      </w:r>
-      <w:r>
-        <w:rPr>
-          <w:rFonts w:ascii="Times New Roman" w:hAnsi="Times New Roman" w:cs="Times New Roman"/>
-          <w:sz w:val="24"/>
-          <w:szCs w:val="24"/>
-          <w:lang w:val="en-US" w:bidi="en-US"/>
-        </w:rPr>
-        <w:t>End of 3</w:t>
-      </w:r>
-      <w:r>
-        <w:rPr>
-          <w:rFonts w:ascii="Times New Roman" w:hAnsi="Times New Roman" w:cs="Times New Roman"/>
-          <w:sz w:val="24"/>
-          <w:szCs w:val="24"/>
-          <w:vertAlign w:val="superscript"/>
-          <w:lang w:val="en-US" w:bidi="en-US"/>
-        </w:rPr>
-        <w:t>rd</w:t>
-      </w:r>
-      <w:r>
-        <w:rPr>
-          <w:rFonts w:ascii="Times New Roman" w:hAnsi="Times New Roman" w:cs="Times New Roman"/>
-          <w:sz w:val="24"/>
-          <w:szCs w:val="24"/>
-          <w:lang w:val="en-US" w:bidi="en-US"/>
-        </w:rPr>
-        <w:t xml:space="preserve"> century- beginning of 2</w:t>
-      </w:r>
-      <w:r>
-        <w:rPr>
-          <w:rFonts w:ascii="Times New Roman" w:hAnsi="Times New Roman" w:cs="Times New Roman"/>
-          <w:sz w:val="24"/>
-          <w:szCs w:val="24"/>
-          <w:vertAlign w:val="superscript"/>
-          <w:lang w:val="en-US" w:bidi="en-US"/>
-        </w:rPr>
-        <w:t xml:space="preserve">nd </w:t>
-      </w:r>
-      <w:r>
-        <w:rPr>
-          <w:rFonts w:ascii="Times New Roman" w:hAnsi="Times New Roman" w:cs="Times New Roman"/>
-          <w:sz w:val="24"/>
-          <w:szCs w:val="24"/>
-          <w:lang w:val="en-US" w:bidi="en-US"/>
-        </w:rPr>
-        <w:t>century B.C.</w:t>
-      </w:r>
-      <w:r>
-        <w:rPr>
-          <w:rFonts w:ascii="Times New Roman" w:hAnsi="Times New Roman" w:cs="Times New Roman"/>
-          <w:sz w:val="24"/>
-          <w:szCs w:val="24"/>
-          <w:lang w:val="en-US" w:bidi="en-US"/>
-        </w:rPr>
-        <w:t>E.</w:t>
-      </w:r>
-    </w:p>
-    <w:p>
-      <w:pPr>
-        <w:rPr>
-          <w:rFonts w:ascii="Times New Roman" w:hAnsi="Times New Roman" w:cs="Times New Roman"/>
-          <w:sz w:val="24"/>
-          <w:szCs w:val="24"/>
-          <w:lang w:val="en-US" w:bidi="en-US"/>
-        </w:rPr>
-      </w:pPr>
-      <w:r>
-        <w:rPr>
-          <w:rFonts w:ascii="Times New Roman" w:hAnsi="Times New Roman" w:cs="Times New Roman"/>
-          <w:sz w:val="24"/>
-          <w:szCs w:val="24"/>
-          <w:lang w:val="en-US" w:bidi="en-US"/>
-        </w:rPr>
-        <w:t xml:space="preserve">Material: </w:t>
-      </w:r>
-      <w:r>
-        <w:rPr>
-          <w:rFonts w:ascii="Times New Roman" w:hAnsi="Times New Roman" w:cs="Times New Roman"/>
-          <w:sz w:val="24"/>
-          <w:szCs w:val="24"/>
-          <w:lang w:val="en-US" w:bidi="en-US"/>
-        </w:rPr>
-        <w:t xml:space="preserve">Trachyte; vuggy crystalline limestone </w:t>
-      </w:r>
-    </w:p>
-    <w:p>
-      <w:pPr>
-        <w:rPr>
-          <w:rFonts w:ascii="Times New Roman" w:hAnsi="Times New Roman" w:cs="Times New Roman"/>
-          <w:sz w:val="24"/>
-          <w:szCs w:val="24"/>
-          <w:lang w:val="en-US"/>
-        </w:rPr>
-      </w:pPr>
-    </w:p>
-    <w:p>
-      <w:pPr>
-        <w:rPr>
-          <w:rFonts w:ascii="Times New Roman" w:hAnsi="Times New Roman" w:cs="Times New Roman"/>
-          <w:b/>
-          <w:sz w:val="24"/>
-          <w:szCs w:val="24"/>
-          <w:lang w:val="en-US"/>
-        </w:rPr>
-      </w:pPr>
-      <w:r>
-        <w:rPr>
-          <w:rFonts w:ascii="Times New Roman" w:hAnsi="Times New Roman" w:cs="Times New Roman"/>
-          <w:b/>
-          <w:sz w:val="24"/>
-          <w:szCs w:val="24"/>
-          <w:lang w:val="en-US"/>
-        </w:rPr>
-        <w:t xml:space="preserve">Part: </w:t>
-      </w:r>
-      <w:r>
-        <w:rPr>
-          <w:rFonts w:ascii="Times New Roman" w:hAnsi="Times New Roman" w:cs="Times New Roman"/>
-          <w:b/>
-          <w:sz w:val="24"/>
-          <w:szCs w:val="24"/>
-          <w:lang w:val="en-US"/>
-        </w:rPr>
-        <w:t>(</w:t>
-      </w:r>
-      <w:r>
-        <w:rPr>
-          <w:rFonts w:ascii="Times New Roman" w:hAnsi="Times New Roman" w:cs="Times New Roman"/>
-          <w:b/>
-          <w:sz w:val="24"/>
-          <w:szCs w:val="24"/>
-          <w:lang w:val="en-US"/>
-        </w:rPr>
-        <w:t>10</w:t>
-      </w:r>
-      <w:r>
-        <w:rPr>
-          <w:rFonts w:ascii="Times New Roman" w:hAnsi="Times New Roman" w:cs="Times New Roman"/>
-          <w:b/>
-          <w:sz w:val="24"/>
-          <w:szCs w:val="24"/>
-          <w:lang w:val="en-US"/>
-        </w:rPr>
-        <w:t xml:space="preserve">) </w:t>
-      </w:r>
-      <w:r>
-        <w:rPr>
-          <w:rFonts w:ascii="Times New Roman" w:hAnsi="Times New Roman" w:cs="Times New Roman"/>
-          <w:b/>
-          <w:sz w:val="24"/>
-          <w:szCs w:val="24"/>
-          <w:lang w:val="en-US"/>
-        </w:rPr>
-        <w:t>Room</w:t>
-      </w:r>
-      <w:r>
-        <w:rPr>
-          <w:rFonts w:ascii="Times New Roman" w:hAnsi="Times New Roman" w:cs="Times New Roman"/>
-          <w:b/>
-          <w:sz w:val="24"/>
-          <w:szCs w:val="24"/>
-          <w:lang w:val="en-US"/>
-        </w:rPr>
-        <w:t xml:space="preserve"> A</w:t>
-      </w:r>
-      <w:r>
-        <w:rPr>
-          <w:rFonts w:ascii="Times New Roman" w:hAnsi="Times New Roman" w:cs="Times New Roman"/>
-          <w:b/>
-          <w:sz w:val="24"/>
-          <w:szCs w:val="24"/>
-          <w:lang w:val="en-US"/>
-        </w:rPr>
-        <w:t xml:space="preserve"> above the Faux-Mycenaean Niche</w:t>
-      </w:r>
-    </w:p>
-    <w:p>
-      <w:pPr>
-        <w:rPr>
-          <w:rFonts w:ascii="Times New Roman" w:hAnsi="Times New Roman" w:cs="Times New Roman"/>
-          <w:b/>
-          <w:sz w:val="24"/>
-          <w:szCs w:val="24"/>
-          <w:lang w:val="en-US"/>
-        </w:rPr>
-      </w:pPr>
-      <w:r>
-        <w:rPr>
-          <w:rFonts w:ascii="Times New Roman" w:hAnsi="Times New Roman" w:cs="Times New Roman"/>
-          <w:b/>
-          <w:sz w:val="24"/>
-          <w:szCs w:val="24"/>
-          <w:lang w:val="en-US"/>
-        </w:rPr>
-        <w:t xml:space="preserve">Date: </w:t>
-      </w:r>
-      <w:r>
-        <w:rPr>
-          <w:rFonts w:ascii="Times New Roman" w:hAnsi="Times New Roman" w:cs="Times New Roman"/>
-          <w:sz w:val="24"/>
-          <w:szCs w:val="24"/>
-          <w:lang w:val="en-US"/>
-        </w:rPr>
-        <w:t>Probably late 3</w:t>
-      </w:r>
-      <w:r>
-        <w:rPr>
-          <w:rFonts w:ascii="Times New Roman" w:hAnsi="Times New Roman" w:cs="Times New Roman"/>
-          <w:sz w:val="24"/>
-          <w:szCs w:val="24"/>
-          <w:vertAlign w:val="superscript"/>
-          <w:lang w:val="en-US"/>
-        </w:rPr>
-        <w:t>rd</w:t>
-      </w:r>
-      <w:r>
-        <w:rPr>
-          <w:rFonts w:ascii="Times New Roman" w:hAnsi="Times New Roman" w:cs="Times New Roman"/>
-          <w:sz w:val="24"/>
-          <w:szCs w:val="24"/>
-          <w:lang w:val="en-US"/>
-        </w:rPr>
-        <w:t xml:space="preserve"> or early 2</w:t>
-      </w:r>
-      <w:r>
-        <w:rPr>
-          <w:rFonts w:ascii="Times New Roman" w:hAnsi="Times New Roman" w:cs="Times New Roman"/>
-          <w:sz w:val="24"/>
-          <w:szCs w:val="24"/>
-          <w:vertAlign w:val="superscript"/>
-          <w:lang w:val="en-US"/>
-        </w:rPr>
-        <w:t>nd</w:t>
-      </w:r>
-      <w:r>
-        <w:rPr>
-          <w:rFonts w:ascii="Times New Roman" w:hAnsi="Times New Roman" w:cs="Times New Roman"/>
-          <w:sz w:val="24"/>
-          <w:szCs w:val="24"/>
-          <w:lang w:val="en-US"/>
-        </w:rPr>
-        <w:t xml:space="preserve"> century B.C.</w:t>
-      </w:r>
-      <w:r>
-        <w:rPr>
-          <w:rFonts w:ascii="Times New Roman" w:hAnsi="Times New Roman" w:cs="Times New Roman"/>
-          <w:sz w:val="24"/>
-          <w:szCs w:val="24"/>
-          <w:lang w:val="en-US"/>
-        </w:rPr>
-        <w:t>E.</w:t>
-      </w:r>
-    </w:p>
-    <w:p>
-      <w:pPr>
-        <w:rPr>
-          <w:rFonts w:ascii="Times New Roman" w:hAnsi="Times New Roman" w:cs="Times New Roman"/>
-          <w:b/>
-          <w:sz w:val="24"/>
-          <w:szCs w:val="24"/>
-          <w:lang w:val="en-US"/>
-        </w:rPr>
-      </w:pPr>
-      <w:r>
-        <w:rPr>
-          <w:rFonts w:ascii="Times New Roman" w:hAnsi="Times New Roman" w:cs="Times New Roman"/>
-          <w:sz w:val="24"/>
-          <w:szCs w:val="24"/>
-          <w:lang w:val="en-US"/>
-        </w:rPr>
-        <w:t xml:space="preserve">Material: </w:t>
-      </w:r>
-      <w:r>
-        <w:rPr>
-          <w:rFonts w:ascii="Times New Roman" w:hAnsi="Times New Roman" w:cs="Times New Roman"/>
-          <w:sz w:val="24"/>
-          <w:szCs w:val="24"/>
-          <w:lang w:val="en-US"/>
-        </w:rPr>
-        <w:t>Vuggy crystalline limestone; painted plaster</w:t>
-      </w:r>
     </w:p>
     <w:p>
       <w:pPr>
@@ -1095,6 +607,183 @@
       <w:pPr>
         <w:rPr>
           <w:rFonts w:ascii="Times New Roman" w:hAnsi="Times New Roman" w:cs="Times New Roman"/>
+          <w:b/>
+          <w:sz w:val="24"/>
+          <w:szCs w:val="24"/>
+          <w:lang w:val="en-US"/>
+        </w:rPr>
+      </w:pPr>
+      <w:r>
+        <w:rPr>
+          <w:rFonts w:ascii="Times New Roman" w:hAnsi="Times New Roman" w:cs="Times New Roman"/>
+          <w:b/>
+          <w:sz w:val="24"/>
+          <w:szCs w:val="24"/>
+          <w:lang w:val="en-US"/>
+        </w:rPr>
+        <w:t>Part: (</w:t>
+      </w:r>
+      <w:r>
+        <w:rPr>
+          <w:rFonts w:ascii="Times New Roman" w:hAnsi="Times New Roman" w:cs="Times New Roman"/>
+          <w:b/>
+          <w:sz w:val="24"/>
+          <w:szCs w:val="24"/>
+          <w:lang w:val="en-US"/>
+        </w:rPr>
+        <w:t>10</w:t>
+      </w:r>
+      <w:r>
+        <w:rPr>
+          <w:rFonts w:ascii="Times New Roman" w:hAnsi="Times New Roman" w:cs="Times New Roman"/>
+          <w:b/>
+          <w:sz w:val="24"/>
+          <w:szCs w:val="24"/>
+          <w:lang w:val="en-US"/>
+        </w:rPr>
+        <w:t xml:space="preserve">) </w:t>
+      </w:r>
+      <w:r>
+        <w:rPr>
+          <w:rFonts w:ascii="Times New Roman" w:hAnsi="Times New Roman" w:cs="Times New Roman"/>
+          <w:b/>
+          <w:sz w:val="24"/>
+          <w:szCs w:val="24"/>
+          <w:lang w:val="en-US"/>
+        </w:rPr>
+        <w:t>Room</w:t>
+      </w:r>
+      <w:r>
+        <w:rPr>
+          <w:rFonts w:ascii="Times New Roman" w:hAnsi="Times New Roman" w:cs="Times New Roman"/>
+          <w:b/>
+          <w:sz w:val="24"/>
+          <w:szCs w:val="24"/>
+          <w:lang w:val="en-US"/>
+        </w:rPr>
+        <w:t xml:space="preserve"> A</w:t>
+      </w:r>
+      <w:r>
+        <w:rPr>
+          <w:rFonts w:ascii="Times New Roman" w:hAnsi="Times New Roman" w:cs="Times New Roman"/>
+          <w:b/>
+          <w:sz w:val="24"/>
+          <w:szCs w:val="24"/>
+          <w:lang w:val="en-US"/>
+        </w:rPr>
+        <w:t xml:space="preserve"> above the Faux-Mycenaean Niche</w:t>
+      </w:r>
+    </w:p>
+    <w:p>
+      <w:pPr>
+        <w:rPr>
+          <w:rFonts w:ascii="Times New Roman" w:hAnsi="Times New Roman" w:cs="Times New Roman"/>
+          <w:b/>
+          <w:sz w:val="24"/>
+          <w:szCs w:val="24"/>
+          <w:lang w:val="en-US"/>
+        </w:rPr>
+      </w:pPr>
+      <w:r>
+        <w:rPr>
+          <w:rFonts w:ascii="Times New Roman" w:hAnsi="Times New Roman" w:cs="Times New Roman"/>
+          <w:b/>
+          <w:sz w:val="24"/>
+          <w:szCs w:val="24"/>
+          <w:lang w:val="en-US"/>
+        </w:rPr>
+        <w:t xml:space="preserve">Date: </w:t>
+      </w:r>
+      <w:r>
+        <w:rPr>
+          <w:rFonts w:ascii="Times New Roman" w:hAnsi="Times New Roman" w:cs="Times New Roman"/>
+          <w:sz w:val="24"/>
+          <w:szCs w:val="24"/>
+          <w:lang w:val="en-US"/>
+        </w:rPr>
+        <w:t>Probably late 3</w:t>
+      </w:r>
+      <w:r>
+        <w:rPr>
+          <w:rFonts w:ascii="Times New Roman" w:hAnsi="Times New Roman" w:cs="Times New Roman"/>
+          <w:sz w:val="24"/>
+          <w:szCs w:val="24"/>
+          <w:vertAlign w:val="superscript"/>
+          <w:lang w:val="en-US"/>
+        </w:rPr>
+        <w:t>rd</w:t>
+      </w:r>
+      <w:r>
+        <w:rPr>
+          <w:rFonts w:ascii="Times New Roman" w:hAnsi="Times New Roman" w:cs="Times New Roman"/>
+          <w:sz w:val="24"/>
+          <w:szCs w:val="24"/>
+          <w:lang w:val="en-US"/>
+        </w:rPr>
+        <w:t xml:space="preserve"> or early 2</w:t>
+      </w:r>
+      <w:r>
+        <w:rPr>
+          <w:rFonts w:ascii="Times New Roman" w:hAnsi="Times New Roman" w:cs="Times New Roman"/>
+          <w:sz w:val="24"/>
+          <w:szCs w:val="24"/>
+          <w:vertAlign w:val="superscript"/>
+          <w:lang w:val="en-US"/>
+        </w:rPr>
+        <w:t>nd</w:t>
+      </w:r>
+      <w:r>
+        <w:rPr>
+          <w:rFonts w:ascii="Times New Roman" w:hAnsi="Times New Roman" w:cs="Times New Roman"/>
+          <w:sz w:val="24"/>
+          <w:szCs w:val="24"/>
+          <w:lang w:val="en-US"/>
+        </w:rPr>
+        <w:t xml:space="preserve"> century B.C.</w:t>
+      </w:r>
+      <w:r>
+        <w:rPr>
+          <w:rFonts w:ascii="Times New Roman" w:hAnsi="Times New Roman" w:cs="Times New Roman"/>
+          <w:sz w:val="24"/>
+          <w:szCs w:val="24"/>
+          <w:lang w:val="en-US"/>
+        </w:rPr>
+        <w:t>E.</w:t>
+      </w:r>
+    </w:p>
+    <w:p>
+      <w:pPr>
+        <w:rPr>
+          <w:rFonts w:ascii="Times New Roman" w:hAnsi="Times New Roman" w:cs="Times New Roman"/>
+          <w:b/>
+          <w:sz w:val="24"/>
+          <w:szCs w:val="24"/>
+          <w:lang w:val="en-US"/>
+        </w:rPr>
+      </w:pPr>
+      <w:r>
+        <w:rPr>
+          <w:rFonts w:ascii="Times New Roman" w:hAnsi="Times New Roman" w:cs="Times New Roman"/>
+          <w:sz w:val="24"/>
+          <w:szCs w:val="24"/>
+          <w:lang w:val="en-US"/>
+        </w:rPr>
+        <w:t xml:space="preserve">Material: </w:t>
+      </w:r>
+      <w:r>
+        <w:rPr>
+          <w:rFonts w:ascii="Times New Roman" w:hAnsi="Times New Roman" w:cs="Times New Roman"/>
+          <w:sz w:val="24"/>
+          <w:szCs w:val="24"/>
+          <w:lang w:val="en-US"/>
+        </w:rPr>
+        <w:t>Vuggy crystalline limestone; painted plaster</w:t>
+      </w:r>
+    </w:p>
+    <w:p>
+      <w:pPr>
+        <w:rPr>
+          <w:rFonts w:ascii="Times New Roman" w:hAnsi="Times New Roman" w:cs="Times New Roman"/>
           <w:sz w:val="24"/>
           <w:szCs w:val="24"/>
           <w:lang w:val="en-US"/>
@@ -1165,6 +854,200 @@
           <w:lang w:val="en-US"/>
         </w:rPr>
       </w:pPr>
+    </w:p>
+    <w:p>
+      <w:pPr>
+        <w:rPr>
+          <w:rFonts w:ascii="Times New Roman" w:hAnsi="Times New Roman" w:cs="Times New Roman"/>
+          <w:b/>
+          <w:sz w:val="24"/>
+          <w:szCs w:val="24"/>
+          <w:lang w:val="en-US"/>
+        </w:rPr>
+      </w:pPr>
+      <w:r>
+        <w:rPr>
+          <w:rFonts w:ascii="Times New Roman" w:hAnsi="Times New Roman" w:cs="Times New Roman"/>
+          <w:b/>
+          <w:sz w:val="24"/>
+          <w:szCs w:val="24"/>
+          <w:lang w:val="en-US"/>
+        </w:rPr>
+        <w:t xml:space="preserve">Part: (8) </w:t>
+      </w:r>
+      <w:r>
+        <w:rPr>
+          <w:rFonts w:ascii="Times New Roman" w:hAnsi="Times New Roman" w:cs="Times New Roman"/>
+          <w:b/>
+          <w:sz w:val="24"/>
+          <w:szCs w:val="24"/>
+          <w:lang w:val="en-US"/>
+        </w:rPr>
+        <w:t>Room</w:t>
+      </w:r>
+      <w:r>
+        <w:rPr>
+          <w:rFonts w:ascii="Times New Roman" w:hAnsi="Times New Roman" w:cs="Times New Roman"/>
+          <w:b/>
+          <w:sz w:val="24"/>
+          <w:szCs w:val="24"/>
+          <w:lang w:val="en-US"/>
+        </w:rPr>
+        <w:t xml:space="preserve"> B</w:t>
+      </w:r>
+      <w:r>
+        <w:rPr>
+          <w:rFonts w:ascii="Times New Roman" w:hAnsi="Times New Roman" w:cs="Times New Roman"/>
+          <w:b/>
+          <w:sz w:val="24"/>
+          <w:szCs w:val="24"/>
+          <w:lang w:val="en-US"/>
+        </w:rPr>
+        <w:t xml:space="preserve"> to East of Room </w:t>
+      </w:r>
+      <w:r>
+        <w:rPr>
+          <w:rFonts w:ascii="Times New Roman" w:hAnsi="Times New Roman" w:cs="Times New Roman"/>
+          <w:b/>
+          <w:sz w:val="24"/>
+          <w:szCs w:val="24"/>
+          <w:lang w:val="en-US"/>
+        </w:rPr>
+        <w:t>A</w:t>
+      </w:r>
+    </w:p>
+    <w:p>
+      <w:pPr>
+        <w:rPr>
+          <w:rFonts w:ascii="Times New Roman" w:hAnsi="Times New Roman" w:cs="Times New Roman"/>
+          <w:b/>
+          <w:sz w:val="24"/>
+          <w:szCs w:val="24"/>
+          <w:lang w:val="en-US"/>
+        </w:rPr>
+      </w:pPr>
+      <w:r>
+        <w:rPr>
+          <w:rFonts w:ascii="Times New Roman" w:hAnsi="Times New Roman" w:cs="Times New Roman"/>
+          <w:b/>
+          <w:sz w:val="24"/>
+          <w:szCs w:val="24"/>
+          <w:lang w:val="en-US"/>
+        </w:rPr>
+        <w:t xml:space="preserve">Date: </w:t>
+      </w:r>
+      <w:r>
+        <w:rPr>
+          <w:rFonts w:ascii="Times New Roman" w:hAnsi="Times New Roman" w:cs="Times New Roman"/>
+          <w:sz w:val="24"/>
+          <w:szCs w:val="24"/>
+          <w:lang w:val="en-US"/>
+        </w:rPr>
+        <w:t>2</w:t>
+      </w:r>
+      <w:r>
+        <w:rPr>
+          <w:rFonts w:ascii="Times New Roman" w:hAnsi="Times New Roman" w:cs="Times New Roman"/>
+          <w:sz w:val="24"/>
+          <w:szCs w:val="24"/>
+          <w:vertAlign w:val="superscript"/>
+          <w:lang w:val="en-US"/>
+        </w:rPr>
+        <w:t>nd</w:t>
+      </w:r>
+      <w:r>
+        <w:rPr>
+          <w:rFonts w:ascii="Times New Roman" w:hAnsi="Times New Roman" w:cs="Times New Roman"/>
+          <w:sz w:val="24"/>
+          <w:szCs w:val="24"/>
+          <w:lang w:val="en-US"/>
+        </w:rPr>
+        <w:t xml:space="preserve"> century B.C.</w:t>
+      </w:r>
+      <w:r>
+        <w:rPr>
+          <w:rFonts w:ascii="Times New Roman" w:hAnsi="Times New Roman" w:cs="Times New Roman"/>
+          <w:sz w:val="24"/>
+          <w:szCs w:val="24"/>
+          <w:lang w:val="en-US"/>
+        </w:rPr>
+        <w:t>E.</w:t>
+      </w:r>
+    </w:p>
+    <w:p>
+      <w:pPr>
+        <w:rPr>
+          <w:rFonts w:ascii="Times New Roman" w:hAnsi="Times New Roman" w:cs="Times New Roman"/>
+          <w:sz w:val="24"/>
+          <w:szCs w:val="24"/>
+          <w:lang w:val="en-US"/>
+        </w:rPr>
+      </w:pPr>
+      <w:r>
+        <w:rPr>
+          <w:rFonts w:ascii="Times New Roman" w:hAnsi="Times New Roman" w:cs="Times New Roman"/>
+          <w:sz w:val="24"/>
+          <w:szCs w:val="24"/>
+          <w:lang w:val="en-US"/>
+        </w:rPr>
+        <w:t xml:space="preserve">Material: </w:t>
+      </w:r>
+      <w:r>
+        <w:rPr>
+          <w:rFonts w:ascii="Times New Roman" w:hAnsi="Times New Roman" w:cs="Times New Roman"/>
+          <w:sz w:val="24"/>
+          <w:szCs w:val="24"/>
+          <w:lang w:val="en-US"/>
+        </w:rPr>
+        <w:t xml:space="preserve">Vuggy crystalline limestone </w:t>
+      </w:r>
+    </w:p>
+    <w:p>
+      <w:pPr>
+        <w:rPr>
+          <w:rFonts w:ascii="Times New Roman" w:hAnsi="Times New Roman" w:cs="Times New Roman"/>
+          <w:sz w:val="24"/>
+          <w:szCs w:val="24"/>
+          <w:lang w:val="en-US"/>
+        </w:rPr>
+      </w:pPr>
+    </w:p>
+    <w:p>
+      <w:pPr>
+        <w:rPr>
+          <w:rFonts w:ascii="Times New Roman" w:hAnsi="Times New Roman" w:cs="Times New Roman"/>
+          <w:sz w:val="24"/>
+          <w:szCs w:val="24"/>
+          <w:lang w:val="en-US"/>
+        </w:rPr>
+      </w:pPr>
+      <w:r>
+        <w:rPr>
+          <w:rFonts w:ascii="Times New Roman" w:hAnsi="Times New Roman" w:cs="Times New Roman"/>
+          <w:sz w:val="24"/>
+          <w:szCs w:val="24"/>
+          <w:lang w:val="en-US"/>
+        </w:rPr>
+        <w:t>Directly to the east and on a lower level, stood another room (</w:t>
+      </w:r>
+      <w:r>
+        <w:rPr>
+          <w:rFonts w:ascii="Times New Roman" w:hAnsi="Times New Roman" w:cs="Times New Roman"/>
+          <w:sz w:val="24"/>
+          <w:szCs w:val="24"/>
+          <w:lang w:val="en-US"/>
+        </w:rPr>
+        <w:t>B</w:t>
+      </w:r>
+      <w:r>
+        <w:rPr>
+          <w:rFonts w:ascii="Times New Roman" w:hAnsi="Times New Roman" w:cs="Times New Roman"/>
+          <w:sz w:val="24"/>
+          <w:szCs w:val="24"/>
+          <w:lang w:val="en-US"/>
+        </w:rPr>
+        <w:t xml:space="preserve">) constructed of polygonal limestone masonry. The visible faces of the blocks were dressed, while those facing toward the hillside were left rough. This building’s western wall measures approximately 5.70 m long, but it cannot be determined if this room was also square. This room may have faced northward, into </w:t>
+      </w:r>
       <w:r>
         <w:rPr>
           <w:rFonts w:ascii="Times New Roman" w:hAnsi="Times New Roman" w:cs="Times New Roman"/>
@@ -1173,36 +1056,142 @@
           <w:lang w:val="en-US"/>
         </w:rPr>
         <w:lastRenderedPageBreak/>
-        <w:t>Directly to the east and on a lower level, stood another room (</w:t>
-      </w:r>
-      <w:r>
-        <w:rPr>
-          <w:rFonts w:ascii="Times New Roman" w:hAnsi="Times New Roman" w:cs="Times New Roman"/>
-          <w:sz w:val="24"/>
-          <w:szCs w:val="24"/>
-          <w:lang w:val="en-US"/>
-        </w:rPr>
-        <w:t>B</w:t>
-      </w:r>
-      <w:r>
-        <w:rPr>
-          <w:rFonts w:ascii="Times New Roman" w:hAnsi="Times New Roman" w:cs="Times New Roman"/>
-          <w:sz w:val="24"/>
-          <w:szCs w:val="24"/>
-          <w:lang w:val="en-US"/>
-        </w:rPr>
-        <w:t>) constructed of polygonal limestone masonry. The visible faces of the blocks were dressed, while those facing toward the hillside were left rough. This building’s western wall measures approximately 5.70 m long, but it cannot be determined if this room was also square. This room may have faced northward, into the level area framed by the retaining wall. The location of the room suggests that it too was associated with dining.</w:t>
-      </w:r>
-    </w:p>
-    <w:p>
-      <w:pPr>
-        <w:rPr>
-          <w:rFonts w:ascii="Times New Roman" w:hAnsi="Times New Roman" w:cs="Times New Roman"/>
-          <w:sz w:val="24"/>
-          <w:szCs w:val="24"/>
-          <w:lang w:val="en-US"/>
-        </w:rPr>
-      </w:pPr>
+        <w:t>the level area framed by the retaining wall. The location of the room suggests that it too was associated with dining.</w:t>
+      </w:r>
+    </w:p>
+    <w:p>
+      <w:pPr>
+        <w:rPr>
+          <w:rFonts w:ascii="Times New Roman" w:hAnsi="Times New Roman" w:cs="Times New Roman"/>
+          <w:sz w:val="24"/>
+          <w:szCs w:val="24"/>
+          <w:lang w:val="en-US"/>
+        </w:rPr>
+      </w:pPr>
+    </w:p>
+    <w:p>
+      <w:pPr>
+        <w:rPr>
+          <w:rFonts w:ascii="Times New Roman" w:hAnsi="Times New Roman" w:cs="Times New Roman"/>
+          <w:sz w:val="24"/>
+          <w:szCs w:val="24"/>
+          <w:lang w:val="en-US"/>
+        </w:rPr>
+      </w:pPr>
+      <w:r>
+        <w:rPr>
+          <w:rFonts w:ascii="Times New Roman" w:hAnsi="Times New Roman" w:cs="Times New Roman"/>
+          <w:b/>
+          <w:bCs/>
+          <w:sz w:val="24"/>
+          <w:szCs w:val="24"/>
+          <w:lang w:val="en-US"/>
+        </w:rPr>
+        <w:t>Part: (9) Faux-Mycenaean Niche</w:t>
+      </w:r>
+    </w:p>
+    <w:p>
+      <w:pPr>
+        <w:rPr>
+          <w:rFonts w:ascii="Times New Roman" w:hAnsi="Times New Roman" w:cs="Times New Roman"/>
+          <w:sz w:val="24"/>
+          <w:szCs w:val="24"/>
+          <w:lang w:val="en-US" w:bidi="en-US"/>
+        </w:rPr>
+      </w:pPr>
+      <w:r>
+        <w:rPr>
+          <w:rFonts w:ascii="Times New Roman" w:hAnsi="Times New Roman" w:cs="Times New Roman"/>
+          <w:sz w:val="24"/>
+          <w:szCs w:val="24"/>
+          <w:lang w:val="en-US" w:bidi="en-US"/>
+        </w:rPr>
+        <w:t xml:space="preserve">Date: </w:t>
+      </w:r>
+      <w:r>
+        <w:rPr>
+          <w:rFonts w:ascii="Times New Roman" w:hAnsi="Times New Roman" w:cs="Times New Roman"/>
+          <w:sz w:val="24"/>
+          <w:szCs w:val="24"/>
+          <w:lang w:val="en-US" w:bidi="en-US"/>
+        </w:rPr>
+        <w:t>End of 3</w:t>
+      </w:r>
+      <w:r>
+        <w:rPr>
+          <w:rFonts w:ascii="Times New Roman" w:hAnsi="Times New Roman" w:cs="Times New Roman"/>
+          <w:sz w:val="24"/>
+          <w:szCs w:val="24"/>
+          <w:vertAlign w:val="superscript"/>
+          <w:lang w:val="en-US" w:bidi="en-US"/>
+        </w:rPr>
+        <w:t>rd</w:t>
+      </w:r>
+      <w:r>
+        <w:rPr>
+          <w:rFonts w:ascii="Times New Roman" w:hAnsi="Times New Roman" w:cs="Times New Roman"/>
+          <w:sz w:val="24"/>
+          <w:szCs w:val="24"/>
+          <w:lang w:val="en-US" w:bidi="en-US"/>
+        </w:rPr>
+        <w:t xml:space="preserve"> century- beginning of 2</w:t>
+      </w:r>
+      <w:r>
+        <w:rPr>
+          <w:rFonts w:ascii="Times New Roman" w:hAnsi="Times New Roman" w:cs="Times New Roman"/>
+          <w:sz w:val="24"/>
+          <w:szCs w:val="24"/>
+          <w:vertAlign w:val="superscript"/>
+          <w:lang w:val="en-US" w:bidi="en-US"/>
+        </w:rPr>
+        <w:t xml:space="preserve">nd </w:t>
+      </w:r>
+      <w:r>
+        <w:rPr>
+          <w:rFonts w:ascii="Times New Roman" w:hAnsi="Times New Roman" w:cs="Times New Roman"/>
+          <w:sz w:val="24"/>
+          <w:szCs w:val="24"/>
+          <w:lang w:val="en-US" w:bidi="en-US"/>
+        </w:rPr>
+        <w:t>century B.C.</w:t>
+      </w:r>
+      <w:r>
+        <w:rPr>
+          <w:rFonts w:ascii="Times New Roman" w:hAnsi="Times New Roman" w:cs="Times New Roman"/>
+          <w:sz w:val="24"/>
+          <w:szCs w:val="24"/>
+          <w:lang w:val="en-US" w:bidi="en-US"/>
+        </w:rPr>
+        <w:t>E.</w:t>
+      </w:r>
+    </w:p>
+    <w:p>
+      <w:pPr>
+        <w:rPr>
+          <w:rFonts w:ascii="Times New Roman" w:hAnsi="Times New Roman" w:cs="Times New Roman"/>
+          <w:sz w:val="24"/>
+          <w:szCs w:val="24"/>
+          <w:lang w:val="en-US" w:bidi="en-US"/>
+        </w:rPr>
+      </w:pPr>
+      <w:r>
+        <w:rPr>
+          <w:rFonts w:ascii="Times New Roman" w:hAnsi="Times New Roman" w:cs="Times New Roman"/>
+          <w:sz w:val="24"/>
+          <w:szCs w:val="24"/>
+          <w:lang w:val="en-US" w:bidi="en-US"/>
+        </w:rPr>
+        <w:t xml:space="preserve">Material: </w:t>
+      </w:r>
+      <w:r>
+        <w:rPr>
+          <w:rFonts w:ascii="Times New Roman" w:hAnsi="Times New Roman" w:cs="Times New Roman"/>
+          <w:sz w:val="24"/>
+          <w:szCs w:val="24"/>
+          <w:lang w:val="en-US" w:bidi="en-US"/>
+        </w:rPr>
+        <w:t xml:space="preserve">Trachyte; vuggy crystalline limestone </w:t>
+      </w:r>
     </w:p>
     <w:p>
       <w:pPr>
@@ -1645,6 +1634,7 @@
           <w:szCs w:val="24"/>
           <w:lang w:val="en-US" w:bidi="en-US"/>
         </w:rPr>
+        <w:lastRenderedPageBreak/>
         <w:t xml:space="preserve">American excavators uncovered the retaining walls east of the Stoa between 1965 and </w:t>
       </w:r>
       <w:r>
@@ -3069,26 +3059,6 @@
 </file>
 
 <file path=customXml/item1.xml><?xml version="1.0" encoding="utf-8"?>
-<p:properties xmlns:p="http://schemas.microsoft.com/office/2006/metadata/properties" xmlns:xsi="http://www.w3.org/2001/XMLSchema-instance" xmlns:pc="http://schemas.microsoft.com/office/infopath/2007/PartnerControls">
-  <documentManagement>
-    <TaxCatchAll xmlns="b6d389b3-efea-4712-8c20-51fe21ef2d15" xsi:nil="true"/>
-    <lcf76f155ced4ddcb4097134ff3c332f xmlns="5db3368f-f7fa-451a-9f6b-e714cdee5798">
-      <Terms xmlns="http://schemas.microsoft.com/office/infopath/2007/PartnerControls"/>
-    </lcf76f155ced4ddcb4097134ff3c332f>
-  </documentManagement>
-</p:properties>
-</file>
-
-<file path=customXml/item2.xml><?xml version="1.0" encoding="utf-8"?>
-<?mso-contentType ?>
-<FormTemplates xmlns="http://schemas.microsoft.com/sharepoint/v3/contenttype/forms">
-  <Display>DocumentLibraryForm</Display>
-  <Edit>DocumentLibraryForm</Edit>
-  <New>DocumentLibraryForm</New>
-</FormTemplates>
-</file>
-
-<file path=customXml/item3.xml><?xml version="1.0" encoding="utf-8"?>
 <ct:contentTypeSchema xmlns:ct="http://schemas.microsoft.com/office/2006/metadata/contentType" xmlns:ma="http://schemas.microsoft.com/office/2006/metadata/properties/metaAttributes" ct:_="" ma:_="" ma:contentTypeName="Document" ma:contentTypeID="0x0101008FD57A080F54CC4081D03656AE4E75F9" ma:contentTypeVersion="16" ma:contentTypeDescription="Create a new document." ma:contentTypeScope="" ma:versionID="6840a70f35c58b070eae7bfde88ebce2">
   <xsd:schema xmlns:xsd="http://www.w3.org/2001/XMLSchema" xmlns:xs="http://www.w3.org/2001/XMLSchema" xmlns:p="http://schemas.microsoft.com/office/2006/metadata/properties" xmlns:ns2="5db3368f-f7fa-451a-9f6b-e714cdee5798" xmlns:ns3="b6d389b3-efea-4712-8c20-51fe21ef2d15" targetNamespace="http://schemas.microsoft.com/office/2006/metadata/properties" ma:root="true" ma:fieldsID="cc01dde5c0cc77ac3f1ff78bfc571580" ns2:_="" ns3:_="">
     <xsd:import namespace="5db3368f-f7fa-451a-9f6b-e714cdee5798"/>
@@ -3331,26 +3301,27 @@
 </ct:contentTypeSchema>
 </file>
 
-<file path=customXml/itemProps1.xml><?xml version="1.0" encoding="utf-8"?>
-<ds:datastoreItem xmlns:ds="http://schemas.openxmlformats.org/officeDocument/2006/customXml" ds:itemID="{7A8A7F49-4347-4D5F-925C-E0C8AB523674}">
-  <ds:schemaRefs>
-    <ds:schemaRef ds:uri="http://schemas.microsoft.com/office/2006/metadata/properties"/>
-    <ds:schemaRef ds:uri="http://schemas.microsoft.com/office/infopath/2007/PartnerControls"/>
-    <ds:schemaRef ds:uri="b6d389b3-efea-4712-8c20-51fe21ef2d15"/>
-    <ds:schemaRef ds:uri="5db3368f-f7fa-451a-9f6b-e714cdee5798"/>
-  </ds:schemaRefs>
-</ds:datastoreItem>
+<file path=customXml/item2.xml><?xml version="1.0" encoding="utf-8"?>
+<?mso-contentType ?>
+<FormTemplates xmlns="http://schemas.microsoft.com/sharepoint/v3/contenttype/forms">
+  <Display>DocumentLibraryForm</Display>
+  <Edit>DocumentLibraryForm</Edit>
+  <New>DocumentLibraryForm</New>
+</FormTemplates>
 </file>
 
-<file path=customXml/itemProps2.xml><?xml version="1.0" encoding="utf-8"?>
-<ds:datastoreItem xmlns:ds="http://schemas.openxmlformats.org/officeDocument/2006/customXml" ds:itemID="{4C062C53-A336-4C21-A57C-31035833D485}">
-  <ds:schemaRefs>
-    <ds:schemaRef ds:uri="http://schemas.microsoft.com/sharepoint/v3/contenttype/forms"/>
-  </ds:schemaRefs>
-</ds:datastoreItem>
+<file path=customXml/item3.xml><?xml version="1.0" encoding="utf-8"?>
+<p:properties xmlns:p="http://schemas.microsoft.com/office/2006/metadata/properties" xmlns:xsi="http://www.w3.org/2001/XMLSchema-instance" xmlns:pc="http://schemas.microsoft.com/office/infopath/2007/PartnerControls">
+  <documentManagement>
+    <TaxCatchAll xmlns="b6d389b3-efea-4712-8c20-51fe21ef2d15" xsi:nil="true"/>
+    <lcf76f155ced4ddcb4097134ff3c332f xmlns="5db3368f-f7fa-451a-9f6b-e714cdee5798">
+      <Terms xmlns="http://schemas.microsoft.com/office/infopath/2007/PartnerControls"/>
+    </lcf76f155ced4ddcb4097134ff3c332f>
+  </documentManagement>
+</p:properties>
 </file>
 
-<file path=customXml/itemProps3.xml><?xml version="1.0" encoding="utf-8"?>
+<file path=customXml/itemProps1.xml><?xml version="1.0" encoding="utf-8"?>
 <ds:datastoreItem xmlns:ds="http://schemas.openxmlformats.org/officeDocument/2006/customXml" ds:itemID="{3CEF9567-9762-4621-A829-D0A2204F3488}">
   <ds:schemaRefs>
     <ds:schemaRef ds:uri="http://schemas.microsoft.com/office/2006/metadata/contentType"/>
@@ -3367,4 +3338,23 @@
     <ds:schemaRef ds:uri="http://schemas.microsoft.com/internal/obd"/>
   </ds:schemaRefs>
 </ds:datastoreItem>
+</file>
+
+<file path=customXml/itemProps2.xml><?xml version="1.0" encoding="utf-8"?>
+<ds:datastoreItem xmlns:ds="http://schemas.openxmlformats.org/officeDocument/2006/customXml" ds:itemID="{4C062C53-A336-4C21-A57C-31035833D485}">
+  <ds:schemaRefs>
+    <ds:schemaRef ds:uri="http://schemas.microsoft.com/sharepoint/v3/contenttype/forms"/>
+  </ds:schemaRefs>
+</ds:datastoreItem>
+</file>
+
+<file path=customXml/itemProps3.xml><?xml version="1.0" encoding="utf-8"?>
+<ds:datastoreItem xmlns:ds="http://schemas.openxmlformats.org/officeDocument/2006/customXml" ds:itemID="{7A8A7F49-4347-4D5F-925C-E0C8AB523674}">
+  <ds:schemaRefs>
+    <ds:schemaRef ds:uri="http://schemas.microsoft.com/office/2006/metadata/properties"/>
+    <ds:schemaRef ds:uri="http://schemas.microsoft.com/office/infopath/2007/PartnerControls"/>
+    <ds:schemaRef ds:uri="b6d389b3-efea-4712-8c20-51fe21ef2d15"/>
+    <ds:schemaRef ds:uri="5db3368f-f7fa-451a-9f6b-e714cdee5798"/>
+  </ds:schemaRefs>
+</ds:datastoreItem>
 </file>
</xml_diff>